<commit_message>
TI 009 Analisis report y UML
</commit_message>
<xml_diff>
--- a/reports/Student #1/Individual Analysis Report jescarcon.docx
+++ b/reports/Student #1/Individual Analysis Report jescarcon.docx
@@ -237,14 +237,20 @@
                                     <w:pStyle w:val="Ttulo"/>
                                     <w:spacing w:after="0"/>
                                     <w:rPr>
-                                      <w:lang w:val="en-US" w:bidi="es-ES"/>
+                                      <w:lang w:bidi="es-ES"/>
                                     </w:rPr>
                                   </w:pPr>
                                   <w:r>
                                     <w:rPr>
-                                      <w:lang w:val="en-US" w:bidi="es-ES"/>
+                                      <w:lang w:bidi="es-ES"/>
                                     </w:rPr>
-                                    <w:t>Analysis Report</w:t>
+                                    <w:t xml:space="preserve">Analysis </w:t>
+                                  </w:r>
+                                  <w:r>
+                                    <w:rPr>
+                                      <w:lang w:bidi="es-ES"/>
+                                    </w:rPr>
+                                    <w:t xml:space="preserve">Report </w:t>
                                   </w:r>
                                 </w:p>
                                 <w:p>
@@ -252,6 +258,12 @@
                                     <w:pStyle w:val="Ttulo"/>
                                     <w:spacing w:after="0"/>
                                   </w:pPr>
+                                  <w:r>
+                                    <w:rPr>
+                                      <w:lang w:bidi="es-ES"/>
+                                    </w:rPr>
+                                    <w:t>Group</w:t>
+                                  </w:r>
                                 </w:p>
                               </w:txbxContent>
                             </wps:txbx>
@@ -281,14 +293,20 @@
                               <w:pStyle w:val="Ttulo"/>
                               <w:spacing w:after="0"/>
                               <w:rPr>
-                                <w:lang w:val="en-US" w:bidi="es-ES"/>
+                                <w:lang w:bidi="es-ES"/>
                               </w:rPr>
                             </w:pPr>
                             <w:r>
                               <w:rPr>
-                                <w:lang w:val="en-US" w:bidi="es-ES"/>
+                                <w:lang w:bidi="es-ES"/>
                               </w:rPr>
-                              <w:t>Analysis Report</w:t>
+                              <w:t xml:space="preserve">Analysis </w:t>
+                            </w:r>
+                            <w:r>
+                              <w:rPr>
+                                <w:lang w:bidi="es-ES"/>
+                              </w:rPr>
+                              <w:t xml:space="preserve">Report </w:t>
                             </w:r>
                           </w:p>
                           <w:p>
@@ -296,6 +314,12 @@
                               <w:pStyle w:val="Ttulo"/>
                               <w:spacing w:after="0"/>
                             </w:pPr>
+                            <w:r>
+                              <w:rPr>
+                                <w:lang w:bidi="es-ES"/>
+                              </w:rPr>
+                              <w:t>Group</w:t>
+                            </w:r>
                           </w:p>
                         </w:txbxContent>
                       </v:textbox>
@@ -448,30 +472,22 @@
                             <wps:txbx>
                               <w:txbxContent>
                                 <w:p>
-                                  <w:pPr>
-                                    <w:pStyle w:val="Prrafodelista"/>
-                                  </w:pPr>
                                   <w:r>
                                     <w:t>Jesús Cárdenas Conejo</w:t>
                                   </w:r>
                                 </w:p>
                                 <w:p>
-                                  <w:pPr>
-                                    <w:pStyle w:val="Prrafodelista"/>
-                                  </w:pPr>
                                   <w:r>
                                     <w:t>(</w:t>
                                   </w:r>
                                   <w:r>
-                                    <w:t>jescarcon</w:t>
-                                  </w:r>
-                                  <w:r>
-                                    <w:t>@alum.us.es</w:t>
+                                    <w:t>jescarcon@alum.us.es</w:t>
                                   </w:r>
                                   <w:r>
                                     <w:t>)</w:t>
                                   </w:r>
                                 </w:p>
+                                <w:p/>
                               </w:txbxContent>
                             </wps:txbx>
                             <wps:bodyPr rot="0" vert="horz" wrap="square" lIns="91440" tIns="45720" rIns="91440" bIns="45720" anchor="t" anchorCtr="0">
@@ -495,30 +511,22 @@
                       <v:textbox>
                         <w:txbxContent>
                           <w:p>
-                            <w:pPr>
-                              <w:pStyle w:val="Prrafodelista"/>
-                            </w:pPr>
                             <w:r>
                               <w:t>Jesús Cárdenas Conejo</w:t>
                             </w:r>
                           </w:p>
                           <w:p>
-                            <w:pPr>
-                              <w:pStyle w:val="Prrafodelista"/>
-                            </w:pPr>
                             <w:r>
                               <w:t>(</w:t>
                             </w:r>
                             <w:r>
-                              <w:t>jescarcon</w:t>
-                            </w:r>
-                            <w:r>
-                              <w:t>@alum.us.es</w:t>
+                              <w:t>jescarcon@alum.us.es</w:t>
                             </w:r>
                             <w:r>
                               <w:t>)</w:t>
                             </w:r>
                           </w:p>
+                          <w:p/>
                         </w:txbxContent>
                       </v:textbox>
                       <w10:wrap anchorx="margin" anchory="margin"/>
@@ -724,13 +732,16 @@
               <w:rPr>
                 <w:lang w:val="en-US"/>
               </w:rPr>
-              <w:t>:  https://github.com/jescarcon/Acme-L3-D01</w:t>
+              <w:t xml:space="preserve">:  </w:t>
+            </w:r>
+            <w:r>
+              <w:t xml:space="preserve"> </w:t>
             </w:r>
             <w:r>
               <w:rPr>
                 <w:lang w:val="en-US"/>
               </w:rPr>
-              <w:t>-23.1</w:t>
+              <w:t>https://github.com/IsmaelRuizJurado/Acme-L3-D02</w:t>
             </w:r>
           </w:p>
           <w:p>
@@ -957,30 +968,8 @@
             <w:rPr>
               <w:rStyle w:val="Ttulo1Car"/>
             </w:rPr>
-            <w:t xml:space="preserve">Table </w:t>
+            <w:t>Table of Contents</w:t>
           </w:r>
-          <w:proofErr w:type="spellStart"/>
-          <w:r>
-            <w:rPr>
-              <w:rStyle w:val="Ttulo1Car"/>
-            </w:rPr>
-            <w:t>of</w:t>
-          </w:r>
-          <w:proofErr w:type="spellEnd"/>
-          <w:r>
-            <w:rPr>
-              <w:rStyle w:val="Ttulo1Car"/>
-            </w:rPr>
-            <w:t xml:space="preserve"> </w:t>
-          </w:r>
-          <w:proofErr w:type="spellStart"/>
-          <w:r>
-            <w:rPr>
-              <w:rStyle w:val="Ttulo1Car"/>
-            </w:rPr>
-            <w:t>Contents</w:t>
-          </w:r>
-          <w:proofErr w:type="spellEnd"/>
         </w:p>
         <w:p>
           <w:pPr>
@@ -1519,7 +1508,7 @@
           <w:shd w:val="clear" w:color="auto" w:fill="FFFFFF"/>
           <w:lang w:val="en-US"/>
         </w:rPr>
-        <w:t>In this report you will find relative information of my first deliverable in a</w:t>
+        <w:t xml:space="preserve">In this report you will find relative information of </w:t>
       </w:r>
       <w:r>
         <w:rPr>
@@ -1530,7 +1519,7 @@
           <w:shd w:val="clear" w:color="auto" w:fill="FFFFFF"/>
           <w:lang w:val="en-US"/>
         </w:rPr>
-        <w:t>n</w:t>
+        <w:t>my</w:t>
       </w:r>
       <w:r>
         <w:rPr>
@@ -1541,7 +1530,7 @@
           <w:shd w:val="clear" w:color="auto" w:fill="FFFFFF"/>
           <w:lang w:val="en-US"/>
         </w:rPr>
-        <w:t xml:space="preserve"> Analysis Report structure. This document shows how many analys</w:t>
+        <w:t xml:space="preserve"> </w:t>
       </w:r>
       <w:r>
         <w:rPr>
@@ -1552,7 +1541,7 @@
           <w:shd w:val="clear" w:color="auto" w:fill="FFFFFF"/>
           <w:lang w:val="en-US"/>
         </w:rPr>
-        <w:t>e</w:t>
+        <w:t>deliverable</w:t>
       </w:r>
       <w:r>
         <w:rPr>
@@ -1563,9 +1552,8 @@
           <w:shd w:val="clear" w:color="auto" w:fill="FFFFFF"/>
           <w:lang w:val="en-US"/>
         </w:rPr>
-        <w:t>s record I have redacted, the content of those reports and a link to the forum where a lecturer gave us insight</w:t>
-      </w:r>
-      <w:bookmarkStart w:id="1" w:name="_Hlk127445088"/>
+        <w:t xml:space="preserve"> in a</w:t>
+      </w:r>
       <w:r>
         <w:rPr>
           <w:rStyle w:val="normaltextrun"/>
@@ -1575,9 +1563,52 @@
           <w:shd w:val="clear" w:color="auto" w:fill="FFFFFF"/>
           <w:lang w:val="en-US"/>
         </w:rPr>
+        <w:t>n</w:t>
+      </w:r>
+      <w:r>
+        <w:rPr>
+          <w:rStyle w:val="normaltextrun"/>
+          <w:rFonts w:ascii="Arial" w:hAnsi="Arial" w:cs="Arial"/>
+          <w:color w:val="0F0D29"/>
+          <w:szCs w:val="28"/>
+          <w:shd w:val="clear" w:color="auto" w:fill="FFFFFF"/>
+          <w:lang w:val="en-US"/>
+        </w:rPr>
+        <w:t xml:space="preserve"> Analysis Report structure. This document shows how many analyses record </w:t>
+      </w:r>
+      <w:r>
+        <w:rPr>
+          <w:rStyle w:val="normaltextrun"/>
+          <w:rFonts w:ascii="Arial" w:hAnsi="Arial" w:cs="Arial"/>
+          <w:color w:val="0F0D29"/>
+          <w:szCs w:val="28"/>
+          <w:shd w:val="clear" w:color="auto" w:fill="FFFFFF"/>
+          <w:lang w:val="en-US"/>
+        </w:rPr>
+        <w:t>I</w:t>
+      </w:r>
+      <w:r>
+        <w:rPr>
+          <w:rStyle w:val="normaltextrun"/>
+          <w:rFonts w:ascii="Arial" w:hAnsi="Arial" w:cs="Arial"/>
+          <w:color w:val="0F0D29"/>
+          <w:szCs w:val="28"/>
+          <w:shd w:val="clear" w:color="auto" w:fill="FFFFFF"/>
+          <w:lang w:val="en-US"/>
+        </w:rPr>
+        <w:t xml:space="preserve"> have redacted, the content of those reports and a link to the forum where a lecturer gave us insight</w:t>
+      </w:r>
+      <w:r>
+        <w:rPr>
+          <w:rStyle w:val="normaltextrun"/>
+          <w:rFonts w:ascii="Arial" w:hAnsi="Arial" w:cs="Arial"/>
+          <w:color w:val="0F0D29"/>
+          <w:szCs w:val="28"/>
+          <w:shd w:val="clear" w:color="auto" w:fill="FFFFFF"/>
+          <w:lang w:val="en-US"/>
+        </w:rPr>
         <w:t>, if the requirement needed an outside help for interpretation.</w:t>
       </w:r>
-      <w:bookmarkEnd w:id="1"/>
       <w:r>
         <w:rPr>
           <w:noProof/>
@@ -1594,7 +1625,7 @@
           <w:lang w:val="en-US"/>
         </w:rPr>
       </w:pPr>
-      <w:bookmarkStart w:id="2" w:name="_Toc127377897"/>
+      <w:bookmarkStart w:id="1" w:name="_Toc127377897"/>
       <w:r>
         <w:rPr>
           <w:noProof/>
@@ -1603,7 +1634,7 @@
         <w:lastRenderedPageBreak/>
         <w:t>Version History</w:t>
       </w:r>
-      <w:bookmarkEnd w:id="2"/>
+      <w:bookmarkEnd w:id="1"/>
     </w:p>
     <w:p>
       <w:pPr>
@@ -1654,7 +1685,6 @@
                 <w:color w:val="FFFFFF" w:themeColor="background1"/>
               </w:rPr>
             </w:pPr>
-            <w:proofErr w:type="spellStart"/>
             <w:r>
               <w:rPr>
                 <w:rStyle w:val="normaltextrun"/>
@@ -1665,7 +1695,6 @@
               </w:rPr>
               <w:t>Version</w:t>
             </w:r>
-            <w:proofErr w:type="spellEnd"/>
           </w:p>
         </w:tc>
         <w:tc>
@@ -1716,7 +1745,6 @@
                 <w:color w:val="FFFFFF" w:themeColor="background1"/>
               </w:rPr>
             </w:pPr>
-            <w:proofErr w:type="spellStart"/>
             <w:r>
               <w:rPr>
                 <w:rStyle w:val="normaltextrun"/>
@@ -1725,53 +1753,8 @@
                 <w:bCs w:val="0"/>
                 <w:color w:val="FFFFFF" w:themeColor="background1"/>
               </w:rPr>
-              <w:t>Description</w:t>
-            </w:r>
-            <w:proofErr w:type="spellEnd"/>
-            <w:r>
-              <w:rPr>
-                <w:rStyle w:val="normaltextrun"/>
-                <w:rFonts w:asciiTheme="minorHAnsi" w:eastAsiaTheme="majorEastAsia" w:hAnsiTheme="minorHAnsi" w:cstheme="minorHAnsi"/>
-                <w:b w:val="0"/>
-                <w:bCs w:val="0"/>
-                <w:color w:val="FFFFFF" w:themeColor="background1"/>
-              </w:rPr>
-              <w:t xml:space="preserve"> </w:t>
-            </w:r>
-            <w:proofErr w:type="spellStart"/>
-            <w:r>
-              <w:rPr>
-                <w:rStyle w:val="normaltextrun"/>
-                <w:rFonts w:asciiTheme="minorHAnsi" w:eastAsiaTheme="majorEastAsia" w:hAnsiTheme="minorHAnsi" w:cstheme="minorHAnsi"/>
-                <w:b w:val="0"/>
-                <w:bCs w:val="0"/>
-                <w:color w:val="FFFFFF" w:themeColor="background1"/>
-              </w:rPr>
-              <w:t>of</w:t>
-            </w:r>
-            <w:proofErr w:type="spellEnd"/>
-            <w:r>
-              <w:rPr>
-                <w:rStyle w:val="normaltextrun"/>
-                <w:rFonts w:asciiTheme="minorHAnsi" w:eastAsiaTheme="majorEastAsia" w:hAnsiTheme="minorHAnsi" w:cstheme="minorHAnsi"/>
-                <w:b w:val="0"/>
-                <w:bCs w:val="0"/>
-                <w:color w:val="FFFFFF" w:themeColor="background1"/>
-              </w:rPr>
-              <w:t xml:space="preserve"> </w:t>
-            </w:r>
-            <w:proofErr w:type="spellStart"/>
-            <w:r>
-              <w:rPr>
-                <w:rStyle w:val="normaltextrun"/>
-                <w:rFonts w:asciiTheme="minorHAnsi" w:eastAsiaTheme="majorEastAsia" w:hAnsiTheme="minorHAnsi" w:cstheme="minorHAnsi"/>
-                <w:b w:val="0"/>
-                <w:bCs w:val="0"/>
-                <w:color w:val="FFFFFF" w:themeColor="background1"/>
-              </w:rPr>
-              <w:t>changes</w:t>
-            </w:r>
-            <w:proofErr w:type="spellEnd"/>
+              <w:t>Description of changes</w:t>
+            </w:r>
           </w:p>
         </w:tc>
       </w:tr>
@@ -1800,16 +1783,18 @@
             <w:r>
               <w:rPr>
                 <w:rStyle w:val="normaltextrun"/>
-                <w:rFonts w:asciiTheme="minorHAnsi" w:eastAsiaTheme="majorEastAsia" w:hAnsiTheme="minorHAnsi" w:cstheme="minorHAnsi"/>
-              </w:rPr>
-              <w:t>V</w:t>
-            </w:r>
-            <w:r>
-              <w:rPr>
-                <w:rStyle w:val="normaltextrun"/>
-                <w:rFonts w:asciiTheme="minorHAnsi" w:eastAsiaTheme="majorEastAsia" w:hAnsiTheme="minorHAnsi" w:cstheme="minorHAnsi"/>
+                <w:rFonts w:ascii="Calibri" w:eastAsiaTheme="majorEastAsia" w:hAnsi="Calibri" w:cs="Calibri"/>
+                <w:b w:val="0"/>
+                <w:bCs w:val="0"/>
               </w:rPr>
               <w:t>1.0</w:t>
+            </w:r>
+            <w:r>
+              <w:rPr>
+                <w:rStyle w:val="eop"/>
+                <w:rFonts w:ascii="Calibri" w:hAnsi="Calibri" w:cs="Calibri"/>
+              </w:rPr>
+              <w:t> </w:t>
             </w:r>
           </w:p>
         </w:tc>
@@ -1832,9 +1817,38 @@
             </w:pPr>
             <w:r>
               <w:rPr>
+                <w:rStyle w:val="normaltextrun"/>
+                <w:rFonts w:ascii="Calibri" w:eastAsiaTheme="majorEastAsia" w:hAnsi="Calibri" w:cs="Calibri"/>
+              </w:rPr>
+              <w:t>8</w:t>
+            </w:r>
+            <w:r>
+              <w:rPr>
+                <w:rStyle w:val="normaltextrun"/>
+                <w:rFonts w:ascii="Calibri" w:eastAsiaTheme="majorEastAsia" w:hAnsi="Calibri" w:cs="Calibri"/>
+              </w:rPr>
+              <w:t>/0</w:t>
+            </w:r>
+            <w:r>
+              <w:rPr>
+                <w:rStyle w:val="normaltextrun"/>
+                <w:rFonts w:ascii="Calibri" w:eastAsiaTheme="majorEastAsia" w:hAnsi="Calibri" w:cs="Calibri"/>
+              </w:rPr>
+              <w:t>3</w:t>
+            </w:r>
+            <w:r>
+              <w:rPr>
+                <w:rStyle w:val="normaltextrun"/>
+                <w:rFonts w:ascii="Calibri" w:eastAsiaTheme="majorEastAsia" w:hAnsi="Calibri" w:cs="Calibri"/>
+              </w:rPr>
+              <w:t>/2023</w:t>
+            </w:r>
+            <w:r>
+              <w:rPr>
                 <w:rStyle w:val="eop"/>
-              </w:rPr>
-              <w:t>16/02/2023</w:t>
+                <w:rFonts w:ascii="Calibri" w:hAnsi="Calibri" w:cs="Calibri"/>
+              </w:rPr>
+              <w:t> </w:t>
             </w:r>
           </w:p>
         </w:tc>
@@ -1870,7 +1884,7 @@
                 <w:rFonts w:eastAsiaTheme="majorEastAsia"/>
                 <w:lang w:val="en-US"/>
               </w:rPr>
-              <w:t>reation of the Analysis Report Document</w:t>
+              <w:t xml:space="preserve">reation of the Analysis Report Document. </w:t>
             </w:r>
           </w:p>
         </w:tc>
@@ -1907,7 +1921,7 @@
           <w:lang w:val="en-US"/>
         </w:rPr>
       </w:pPr>
-      <w:bookmarkStart w:id="3" w:name="_Toc127377898"/>
+      <w:bookmarkStart w:id="2" w:name="_Toc127377898"/>
       <w:r>
         <w:rPr>
           <w:noProof/>
@@ -1916,7 +1930,7 @@
         <w:lastRenderedPageBreak/>
         <w:t>Introduction</w:t>
       </w:r>
-      <w:bookmarkEnd w:id="3"/>
+      <w:bookmarkEnd w:id="2"/>
     </w:p>
     <w:p>
       <w:pPr>
@@ -1926,12 +1940,41 @@
           <w:lang w:val="en-US"/>
         </w:rPr>
       </w:pPr>
-      <w:r>
-        <w:rPr>
-          <w:color w:val="auto"/>
-          <w:lang w:val="en-US"/>
-        </w:rPr>
-        <w:t>In this report I am going to describe the analysis and decision that I have made in the process of finding a solution for the problems that are stated on the deliverable 1</w:t>
+      <w:bookmarkStart w:id="3" w:name="_Hlk127445130"/>
+      <w:r>
+        <w:rPr>
+          <w:color w:val="auto"/>
+          <w:lang w:val="en-US"/>
+        </w:rPr>
+        <w:t xml:space="preserve">In this report we are going to describe the analysis and decision that </w:t>
+      </w:r>
+      <w:r>
+        <w:rPr>
+          <w:color w:val="auto"/>
+          <w:lang w:val="en-US"/>
+        </w:rPr>
+        <w:t>I</w:t>
+      </w:r>
+      <w:r>
+        <w:rPr>
+          <w:color w:val="auto"/>
+          <w:lang w:val="en-US"/>
+        </w:rPr>
+        <w:t xml:space="preserve"> have made in the process of finding a solution for the problem that is stated on the deliverable </w:t>
+      </w:r>
+      <w:r>
+        <w:rPr>
+          <w:color w:val="auto"/>
+          <w:lang w:val="en-US"/>
+        </w:rPr>
+        <w:t>2</w:t>
+      </w:r>
+      <w:r>
+        <w:rPr>
+          <w:color w:val="auto"/>
+          <w:lang w:val="en-US"/>
+        </w:rPr>
+        <w:t>, the documentation requirement we decided that we are going to only take in account the requirements that involves touching the code because the documentation has no decision to be made because we will follow the indications on the annexes</w:t>
       </w:r>
       <w:r>
         <w:rPr>
@@ -1945,53 +1988,79 @@
       <w:pPr>
         <w:pStyle w:val="Contenido"/>
         <w:rPr>
-          <w:color w:val="auto"/>
-          <w:lang w:val="en-US"/>
-        </w:rPr>
-      </w:pPr>
-      <w:r>
-        <w:rPr>
-          <w:color w:val="auto"/>
-          <w:lang w:val="en-US"/>
-        </w:rPr>
-        <w:t xml:space="preserve">I will explain how I understand the requirement from the original statement I copy from the document and how I did it in a short way. I commit a mistake in the </w:t>
-      </w:r>
-      <w:r>
-        <w:rPr>
-          <w:color w:val="auto"/>
-          <w:lang w:val="en-US"/>
-        </w:rPr>
-        <w:t xml:space="preserve">comprehension of the requirement and that let me just waiting the lab day for answer my </w:t>
-      </w:r>
-      <w:proofErr w:type="gramStart"/>
-      <w:r>
-        <w:rPr>
-          <w:color w:val="auto"/>
-          <w:lang w:val="en-US"/>
-        </w:rPr>
-        <w:t>doubt ,</w:t>
-      </w:r>
-      <w:proofErr w:type="gramEnd"/>
-      <w:r>
-        <w:rPr>
-          <w:color w:val="auto"/>
-          <w:lang w:val="en-US"/>
-        </w:rPr>
-        <w:t xml:space="preserve"> as I explain later, I will</w:t>
-      </w:r>
-      <w:r>
-        <w:rPr>
-          <w:color w:val="auto"/>
-          <w:lang w:val="en-US"/>
-        </w:rPr>
-        <w:t xml:space="preserve"> use the forum and provide the link to the discussion</w:t>
-      </w:r>
-      <w:r>
-        <w:rPr>
-          <w:color w:val="auto"/>
-          <w:lang w:val="en-US"/>
-        </w:rPr>
-        <w:t xml:space="preserve"> for improving next deliverable way to analysis</w:t>
+          <w:lang w:val="en-US"/>
+        </w:rPr>
+      </w:pPr>
+      <w:r>
+        <w:rPr>
+          <w:color w:val="auto"/>
+          <w:lang w:val="en-US"/>
+        </w:rPr>
+        <w:t xml:space="preserve">Four </w:t>
+      </w:r>
+      <w:r>
+        <w:rPr>
+          <w:color w:val="auto"/>
+          <w:lang w:val="en-US"/>
+        </w:rPr>
+        <w:t xml:space="preserve">requirements </w:t>
+      </w:r>
+      <w:r>
+        <w:rPr>
+          <w:color w:val="auto"/>
+          <w:lang w:val="en-US"/>
+        </w:rPr>
+        <w:t>I</w:t>
+      </w:r>
+      <w:r>
+        <w:rPr>
+          <w:color w:val="auto"/>
+          <w:lang w:val="en-US"/>
+        </w:rPr>
+        <w:t xml:space="preserve"> choose to analyze in this report, for each of them we will provide a </w:t>
+      </w:r>
+      <w:r>
+        <w:rPr>
+          <w:rFonts w:cstheme="minorHAnsi"/>
+          <w:color w:val="auto"/>
+          <w:lang w:val="en-US"/>
+        </w:rPr>
+        <w:t>v</w:t>
+      </w:r>
+      <w:r>
+        <w:rPr>
+          <w:rFonts w:cstheme="minorHAnsi"/>
+          <w:color w:val="auto"/>
+          <w:lang w:val="en-US"/>
+        </w:rPr>
+        <w:t>erbatim copy of the exercise</w:t>
+      </w:r>
+      <w:r>
+        <w:rPr>
+          <w:color w:val="auto"/>
+          <w:lang w:val="en-US"/>
+        </w:rPr>
+        <w:t>, the</w:t>
+      </w:r>
+      <w:r>
+        <w:rPr>
+          <w:lang w:val="en-US"/>
+        </w:rPr>
+        <w:t xml:space="preserve"> </w:t>
+      </w:r>
+      <w:r>
+        <w:rPr>
+          <w:color w:val="auto"/>
+          <w:lang w:val="en-US"/>
+        </w:rPr>
+        <w:t>analysis and the decision that have been made in seek of the solution and the link to the forum for the feedback of the lecturer</w:t>
+      </w:r>
+      <w:r>
+        <w:rPr>
+          <w:color w:val="auto"/>
+          <w:lang w:val="en-US"/>
+        </w:rPr>
+        <w:t xml:space="preserve"> if needed</w:t>
       </w:r>
       <w:r>
         <w:rPr>
@@ -2000,34 +2069,9 @@
         </w:rPr>
         <w:t>.</w:t>
       </w:r>
-      <w:r>
-        <w:rPr>
-          <w:color w:val="auto"/>
-          <w:lang w:val="en-US"/>
-        </w:rPr>
-        <w:t xml:space="preserve"> At the end I add a note referring to the rest of requirements (Reports</w:t>
-      </w:r>
-      <w:proofErr w:type="gramStart"/>
-      <w:r>
-        <w:rPr>
-          <w:color w:val="auto"/>
-          <w:lang w:val="en-US"/>
-        </w:rPr>
-        <w:t>) .</w:t>
-      </w:r>
-      <w:proofErr w:type="gramEnd"/>
-    </w:p>
-    <w:p>
-      <w:pPr>
-        <w:pStyle w:val="Contenido"/>
-        <w:rPr>
-          <w:noProof/>
-          <w:lang w:val="en-US"/>
-        </w:rPr>
-      </w:pPr>
-      <w:r>
-        <w:rPr>
-          <w:noProof/>
+      <w:bookmarkEnd w:id="3"/>
+      <w:r>
+        <w:rPr>
           <w:lang w:val="en-US"/>
         </w:rPr>
         <w:br w:type="page"/>
@@ -2056,382 +2100,104 @@
       <w:pPr>
         <w:pStyle w:val="Contenido"/>
         <w:rPr>
-          <w:noProof/>
-          <w:color w:val="auto"/>
-          <w:lang w:val="en-US"/>
-        </w:rPr>
-      </w:pPr>
-      <w:r>
-        <w:rPr>
-          <w:noProof/>
-          <w:color w:val="auto"/>
-          <w:lang w:val="en-US"/>
-        </w:rPr>
-        <w:t xml:space="preserve">Analysis of </w:t>
-      </w:r>
-      <w:r>
-        <w:rPr>
-          <w:noProof/>
-          <w:color w:val="auto"/>
-          <w:lang w:val="en-US"/>
-        </w:rPr>
-        <w:t xml:space="preserve">Individual </w:t>
-      </w:r>
-      <w:r>
-        <w:rPr>
-          <w:noProof/>
-          <w:color w:val="auto"/>
-          <w:lang w:val="en-US"/>
-        </w:rPr>
-        <w:t>Requirement #1:</w:t>
+          <w:rFonts w:cstheme="minorHAnsi"/>
+          <w:color w:val="auto"/>
+          <w:lang w:val="en-US"/>
+        </w:rPr>
+      </w:pPr>
+      <w:r>
+        <w:rPr>
+          <w:rFonts w:cstheme="minorHAnsi"/>
+          <w:color w:val="auto"/>
+          <w:lang w:val="en-US"/>
+        </w:rPr>
+        <w:t>Analysis of Requirement #</w:t>
+      </w:r>
+      <w:r>
+        <w:rPr>
+          <w:rFonts w:cstheme="minorHAnsi"/>
+          <w:color w:val="auto"/>
+          <w:lang w:val="en-US"/>
+        </w:rPr>
+        <w:t>1</w:t>
+      </w:r>
+      <w:r>
+        <w:rPr>
+          <w:rFonts w:cstheme="minorHAnsi"/>
+          <w:color w:val="auto"/>
+          <w:lang w:val="en-US"/>
+        </w:rPr>
+        <w:t>:</w:t>
       </w:r>
     </w:p>
     <w:p>
       <w:pPr>
         <w:pStyle w:val="Contenido"/>
         <w:rPr>
-          <w:noProof/>
-          <w:color w:val="auto"/>
-          <w:lang w:val="en-US"/>
-        </w:rPr>
-      </w:pPr>
-      <w:r>
-        <w:rPr>
-          <w:noProof/>
-          <w:color w:val="auto"/>
-          <w:lang w:val="en-US"/>
-        </w:rPr>
-        <w:t>Statement:</w:t>
+          <w:rFonts w:cstheme="minorHAnsi"/>
+          <w:color w:val="auto"/>
+          <w:lang w:val="en-US"/>
+        </w:rPr>
+      </w:pPr>
+      <w:r>
+        <w:rPr>
+          <w:rFonts w:cstheme="minorHAnsi"/>
+          <w:color w:val="auto"/>
+          <w:lang w:val="en-US"/>
+        </w:rPr>
+        <w:t xml:space="preserve">Verbatim copy of the </w:t>
+      </w:r>
+      <w:r>
+        <w:rPr>
+          <w:rFonts w:cstheme="minorHAnsi"/>
+          <w:color w:val="auto"/>
+          <w:lang w:val="en-US"/>
+        </w:rPr>
+        <w:t>exercise</w:t>
+      </w:r>
+      <w:r>
+        <w:rPr>
+          <w:rFonts w:cstheme="minorHAnsi"/>
+          <w:color w:val="auto"/>
+          <w:lang w:val="en-US"/>
+        </w:rPr>
+        <w:t>:</w:t>
       </w:r>
     </w:p>
     <w:p>
       <w:pPr>
         <w:pStyle w:val="Contenido"/>
         <w:rPr>
-          <w:rFonts w:cstheme="minorHAnsi"/>
-          <w:i/>
-          <w:iCs/>
-          <w:color w:val="auto"/>
-          <w:lang w:val="en-US"/>
-        </w:rPr>
-      </w:pPr>
-      <w:r>
-        <w:rPr>
-          <w:i/>
-          <w:iCs/>
-          <w:color w:val="auto"/>
-          <w:lang w:val="en-US"/>
-        </w:rPr>
-        <w:t xml:space="preserve">“Modify </w:t>
-      </w:r>
-      <w:r>
-        <w:rPr>
-          <w:rFonts w:cstheme="minorHAnsi"/>
-          <w:i/>
-          <w:iCs/>
-          <w:color w:val="auto"/>
-          <w:lang w:val="en-US"/>
-        </w:rPr>
-        <w:t xml:space="preserve">the anonymous menu so that it shows an option that takes the browser to the home page of your </w:t>
-      </w:r>
-      <w:proofErr w:type="spellStart"/>
-      <w:r>
-        <w:rPr>
-          <w:rFonts w:cstheme="minorHAnsi"/>
-          <w:i/>
-          <w:iCs/>
-          <w:color w:val="auto"/>
-          <w:lang w:val="en-US"/>
-        </w:rPr>
-        <w:t>favourite</w:t>
-      </w:r>
-      <w:proofErr w:type="spellEnd"/>
-      <w:r>
-        <w:rPr>
-          <w:rFonts w:cstheme="minorHAnsi"/>
-          <w:i/>
-          <w:iCs/>
-          <w:color w:val="auto"/>
-          <w:lang w:val="en-US"/>
-        </w:rPr>
-        <w:t xml:space="preserve"> web site.  The title must read as follows: “</w:t>
-      </w:r>
-      <w:r>
-        <w:rPr>
-          <w:rFonts w:ascii="Cambria Math" w:hAnsi="Cambria Math" w:cs="Cambria Math"/>
-          <w:i/>
-          <w:iCs/>
-          <w:color w:val="auto"/>
-          <w:lang w:val="en-US"/>
-        </w:rPr>
-        <w:t>〈</w:t>
-      </w:r>
-      <w:r>
-        <w:rPr>
-          <w:rFonts w:cstheme="minorHAnsi"/>
-          <w:i/>
-          <w:iCs/>
-          <w:color w:val="auto"/>
-          <w:lang w:val="en-US"/>
-        </w:rPr>
-        <w:t>id-number</w:t>
-      </w:r>
-      <w:r>
-        <w:rPr>
-          <w:rFonts w:ascii="Cambria Math" w:hAnsi="Cambria Math" w:cs="Cambria Math"/>
-          <w:i/>
-          <w:iCs/>
-          <w:color w:val="auto"/>
-          <w:lang w:val="en-US"/>
-        </w:rPr>
-        <w:t>〉</w:t>
-      </w:r>
-      <w:r>
-        <w:rPr>
-          <w:rFonts w:cstheme="minorHAnsi"/>
-          <w:i/>
-          <w:iCs/>
-          <w:color w:val="auto"/>
-          <w:lang w:val="en-US"/>
-        </w:rPr>
-        <w:t xml:space="preserve">: </w:t>
-      </w:r>
-      <w:r>
-        <w:rPr>
-          <w:rFonts w:ascii="Cambria Math" w:hAnsi="Cambria Math" w:cs="Cambria Math"/>
-          <w:i/>
-          <w:iCs/>
-          <w:color w:val="auto"/>
-          <w:lang w:val="en-US"/>
-        </w:rPr>
-        <w:t>〈</w:t>
-      </w:r>
-      <w:r>
-        <w:rPr>
-          <w:rFonts w:cstheme="minorHAnsi"/>
-          <w:i/>
-          <w:iCs/>
-          <w:color w:val="auto"/>
-          <w:lang w:val="en-US"/>
-        </w:rPr>
-        <w:t>surname</w:t>
-      </w:r>
-      <w:r>
-        <w:rPr>
-          <w:rFonts w:ascii="Cambria Math" w:hAnsi="Cambria Math" w:cs="Cambria Math"/>
-          <w:i/>
-          <w:iCs/>
-          <w:color w:val="auto"/>
-          <w:lang w:val="en-US"/>
-        </w:rPr>
-        <w:t>〉</w:t>
-      </w:r>
-      <w:r>
-        <w:rPr>
-          <w:rFonts w:cstheme="minorHAnsi"/>
-          <w:i/>
-          <w:iCs/>
-          <w:color w:val="auto"/>
-          <w:lang w:val="en-US"/>
-        </w:rPr>
-        <w:t xml:space="preserve">, </w:t>
-      </w:r>
-      <w:r>
-        <w:rPr>
-          <w:rFonts w:ascii="Cambria Math" w:hAnsi="Cambria Math" w:cs="Cambria Math"/>
-          <w:i/>
-          <w:iCs/>
-          <w:color w:val="auto"/>
-          <w:lang w:val="en-US"/>
-        </w:rPr>
-        <w:t>〈</w:t>
-      </w:r>
-      <w:r>
-        <w:rPr>
-          <w:rFonts w:cstheme="minorHAnsi"/>
-          <w:i/>
-          <w:iCs/>
-          <w:color w:val="auto"/>
-          <w:lang w:val="en-US"/>
-        </w:rPr>
-        <w:t>name</w:t>
-      </w:r>
-      <w:r>
-        <w:rPr>
-          <w:rFonts w:ascii="Cambria Math" w:hAnsi="Cambria Math" w:cs="Cambria Math"/>
-          <w:i/>
-          <w:iCs/>
-          <w:color w:val="auto"/>
-          <w:lang w:val="en-US"/>
-        </w:rPr>
-        <w:t>〉</w:t>
-      </w:r>
-      <w:r>
-        <w:rPr>
-          <w:rFonts w:cstheme="minorHAnsi"/>
-          <w:i/>
-          <w:iCs/>
-          <w:color w:val="auto"/>
-          <w:lang w:val="en-US"/>
-        </w:rPr>
-        <w:t>”, where “</w:t>
-      </w:r>
-      <w:r>
-        <w:rPr>
-          <w:rFonts w:ascii="Cambria Math" w:hAnsi="Cambria Math" w:cs="Cambria Math"/>
-          <w:i/>
-          <w:iCs/>
-          <w:color w:val="auto"/>
-          <w:lang w:val="en-US"/>
-        </w:rPr>
-        <w:t>〈</w:t>
-      </w:r>
-      <w:r>
-        <w:rPr>
-          <w:rFonts w:cstheme="minorHAnsi"/>
-          <w:i/>
-          <w:iCs/>
-          <w:color w:val="auto"/>
-          <w:lang w:val="en-US"/>
-        </w:rPr>
-        <w:t>id-number</w:t>
-      </w:r>
-      <w:r>
-        <w:rPr>
-          <w:rFonts w:ascii="Cambria Math" w:hAnsi="Cambria Math" w:cs="Cambria Math"/>
-          <w:i/>
-          <w:iCs/>
-          <w:color w:val="auto"/>
-          <w:lang w:val="en-US"/>
-        </w:rPr>
-        <w:t>〉</w:t>
-      </w:r>
-      <w:r>
-        <w:rPr>
-          <w:rFonts w:ascii="Calibri" w:hAnsi="Calibri" w:cs="Calibri"/>
-          <w:i/>
-          <w:iCs/>
-          <w:color w:val="auto"/>
-          <w:lang w:val="en-US"/>
-        </w:rPr>
-        <w:t>”</w:t>
-      </w:r>
-      <w:r>
-        <w:rPr>
-          <w:rFonts w:cstheme="minorHAnsi"/>
-          <w:i/>
-          <w:iCs/>
-          <w:color w:val="auto"/>
-          <w:lang w:val="en-US"/>
-        </w:rPr>
-        <w:t xml:space="preserve"> denotes your DNI, NIE, or passport number, “</w:t>
-      </w:r>
-      <w:r>
-        <w:rPr>
-          <w:rFonts w:ascii="Cambria Math" w:hAnsi="Cambria Math" w:cs="Cambria Math"/>
-          <w:i/>
-          <w:iCs/>
-          <w:color w:val="auto"/>
-          <w:lang w:val="en-US"/>
-        </w:rPr>
-        <w:t>〈</w:t>
-      </w:r>
-      <w:r>
-        <w:rPr>
-          <w:rFonts w:cstheme="minorHAnsi"/>
-          <w:i/>
-          <w:iCs/>
-          <w:color w:val="auto"/>
-          <w:lang w:val="en-US"/>
-        </w:rPr>
-        <w:t>surname</w:t>
-      </w:r>
-      <w:r>
-        <w:rPr>
-          <w:rFonts w:ascii="Cambria Math" w:hAnsi="Cambria Math" w:cs="Cambria Math"/>
-          <w:i/>
-          <w:iCs/>
-          <w:color w:val="auto"/>
-          <w:lang w:val="en-US"/>
-        </w:rPr>
-        <w:t>〉</w:t>
-      </w:r>
-      <w:r>
-        <w:rPr>
-          <w:rFonts w:ascii="Calibri" w:hAnsi="Calibri" w:cs="Calibri"/>
-          <w:i/>
-          <w:iCs/>
-          <w:color w:val="auto"/>
-          <w:lang w:val="en-US"/>
-        </w:rPr>
-        <w:t>”</w:t>
-      </w:r>
-      <w:r>
-        <w:rPr>
-          <w:rFonts w:cstheme="minorHAnsi"/>
-          <w:i/>
-          <w:iCs/>
-          <w:color w:val="auto"/>
-          <w:lang w:val="en-US"/>
-        </w:rPr>
-        <w:t xml:space="preserve"> denotes your surname/s, and “</w:t>
-      </w:r>
-      <w:r>
-        <w:rPr>
-          <w:rFonts w:ascii="Cambria Math" w:hAnsi="Cambria Math" w:cs="Cambria Math"/>
-          <w:i/>
-          <w:iCs/>
-          <w:color w:val="auto"/>
-          <w:lang w:val="en-US"/>
-        </w:rPr>
-        <w:t>〈</w:t>
-      </w:r>
-      <w:r>
-        <w:rPr>
-          <w:rFonts w:cstheme="minorHAnsi"/>
-          <w:i/>
-          <w:iCs/>
-          <w:color w:val="auto"/>
-          <w:lang w:val="en-US"/>
-        </w:rPr>
-        <w:t>name</w:t>
-      </w:r>
-      <w:r>
-        <w:rPr>
-          <w:rFonts w:ascii="Cambria Math" w:hAnsi="Cambria Math" w:cs="Cambria Math"/>
-          <w:i/>
-          <w:iCs/>
-          <w:color w:val="auto"/>
-          <w:lang w:val="en-US"/>
-        </w:rPr>
-        <w:t>〉</w:t>
-      </w:r>
-      <w:r>
-        <w:rPr>
-          <w:rFonts w:ascii="Calibri" w:hAnsi="Calibri" w:cs="Calibri"/>
-          <w:i/>
-          <w:iCs/>
-          <w:color w:val="auto"/>
-          <w:lang w:val="en-US"/>
-        </w:rPr>
-        <w:t>”</w:t>
-      </w:r>
-      <w:r>
-        <w:rPr>
-          <w:rFonts w:cstheme="minorHAnsi"/>
-          <w:i/>
-          <w:iCs/>
-          <w:color w:val="auto"/>
-          <w:lang w:val="en-US"/>
-        </w:rPr>
-        <w:t xml:space="preserve"> denotes your name/s.”</w:t>
+          <w:color w:val="auto"/>
+          <w:lang w:val="en-US"/>
+        </w:rPr>
+      </w:pPr>
+      <w:r>
+        <w:rPr>
+          <w:color w:val="auto"/>
+          <w:lang w:val="en-US"/>
+        </w:rPr>
+        <w:t>“</w:t>
+      </w:r>
+      <w:r>
+        <w:rPr>
+          <w:color w:val="auto"/>
+          <w:lang w:val="en-US"/>
+        </w:rPr>
+        <w:t>There is a new project-specific role called lecturer, which has the following profile data: alma mater (not blank, shorter than 76 characters), a résumé (not blank, shorter than 101 characters), list of qualifications (not blank, shorter than 101 characters), and an optional link with further information</w:t>
+      </w:r>
+      <w:r>
+        <w:rPr>
+          <w:color w:val="auto"/>
+          <w:lang w:val="en-US"/>
+        </w:rPr>
+        <w:t>.”</w:t>
       </w:r>
     </w:p>
     <w:p>
       <w:pPr>
         <w:pStyle w:val="Contenido"/>
         <w:rPr>
-          <w:rFonts w:cstheme="minorHAnsi"/>
           <w:color w:val="auto"/>
           <w:lang w:val="en-US"/>
         </w:rPr>
@@ -2441,62 +2207,42 @@
       <w:pPr>
         <w:pStyle w:val="Contenido"/>
         <w:rPr>
-          <w:rFonts w:cstheme="minorHAnsi"/>
-          <w:color w:val="auto"/>
-          <w:lang w:val="en-US"/>
-        </w:rPr>
-      </w:pPr>
-      <w:r>
-        <w:rPr>
-          <w:rFonts w:cstheme="minorHAnsi"/>
-          <w:color w:val="auto"/>
-          <w:lang w:val="en-US"/>
-        </w:rPr>
-        <w:t xml:space="preserve">After the reading and analysis of the statement I understand that I have to work in my own branch to do the task and then merge it with the </w:t>
-      </w:r>
-      <w:proofErr w:type="gramStart"/>
-      <w:r>
-        <w:rPr>
-          <w:rFonts w:cstheme="minorHAnsi"/>
-          <w:color w:val="auto"/>
-          <w:lang w:val="en-US"/>
-        </w:rPr>
-        <w:t>others ,</w:t>
-      </w:r>
-      <w:proofErr w:type="gramEnd"/>
-      <w:r>
-        <w:rPr>
-          <w:rFonts w:cstheme="minorHAnsi"/>
-          <w:color w:val="auto"/>
-          <w:lang w:val="en-US"/>
-        </w:rPr>
-        <w:t xml:space="preserve"> but </w:t>
-      </w:r>
-      <w:r>
-        <w:rPr>
-          <w:rFonts w:cstheme="minorHAnsi"/>
-          <w:color w:val="auto"/>
-          <w:lang w:val="en-US"/>
-        </w:rPr>
-        <w:t xml:space="preserve">I thought I have to change the word “Anonymous” to my name and DNI and add my favorite link below , what will cause conflicts with my partners. Fortunately, the professor </w:t>
-      </w:r>
-      <w:proofErr w:type="gramStart"/>
-      <w:r>
-        <w:rPr>
-          <w:rFonts w:cstheme="minorHAnsi"/>
-          <w:color w:val="auto"/>
-          <w:lang w:val="en-US"/>
-        </w:rPr>
-        <w:t>resolve</w:t>
-      </w:r>
-      <w:proofErr w:type="gramEnd"/>
-      <w:r>
-        <w:rPr>
-          <w:rFonts w:cstheme="minorHAnsi"/>
-          <w:color w:val="auto"/>
-          <w:lang w:val="en-US"/>
-        </w:rPr>
-        <w:t xml:space="preserve"> my doubt in time. </w:t>
+          <w:noProof/>
+          <w:color w:val="auto"/>
+          <w:lang w:val="en-US"/>
+        </w:rPr>
+      </w:pPr>
+      <w:r>
+        <w:rPr>
+          <w:noProof/>
+          <w:color w:val="auto"/>
+          <w:lang w:val="en-US"/>
+        </w:rPr>
+        <w:t xml:space="preserve">After reading this text </w:t>
+      </w:r>
+      <w:r>
+        <w:rPr>
+          <w:noProof/>
+          <w:color w:val="auto"/>
+          <w:lang w:val="en-US"/>
+        </w:rPr>
+        <w:t>I</w:t>
+      </w:r>
+      <w:r>
+        <w:rPr>
+          <w:noProof/>
+          <w:color w:val="auto"/>
+          <w:lang w:val="en-US"/>
+        </w:rPr>
+        <w:t xml:space="preserve"> </w:t>
+      </w:r>
+      <w:r>
+        <w:rPr>
+          <w:noProof/>
+          <w:color w:val="auto"/>
+          <w:lang w:val="en-US"/>
+        </w:rPr>
+        <w:t>create the Lecturer Role without problems but the professor told us that url links needs also @NotBlank because a bug.</w:t>
       </w:r>
     </w:p>
     <w:p>
@@ -2508,124 +2254,6 @@
           <w:lang w:val="en-US"/>
         </w:rPr>
       </w:pPr>
-      <w:r>
-        <w:rPr>
-          <w:rFonts w:cstheme="minorHAnsi"/>
-          <w:color w:val="auto"/>
-          <w:lang w:val="en-US"/>
-        </w:rPr>
-        <w:t xml:space="preserve">So the work as I understand was about modify the link associated to me (creating new one as the anonymous example) in </w:t>
-      </w:r>
-      <w:proofErr w:type="spellStart"/>
-      <w:r>
-        <w:rPr>
-          <w:rFonts w:cstheme="minorHAnsi"/>
-          <w:color w:val="auto"/>
-          <w:lang w:val="en-US"/>
-        </w:rPr>
-        <w:t>menu</w:t>
-      </w:r>
-      <w:r>
-        <w:rPr>
-          <w:rFonts w:cstheme="minorHAnsi"/>
-          <w:color w:val="auto"/>
-          <w:lang w:val="en-US"/>
-        </w:rPr>
-        <w:t>.jsp</w:t>
-      </w:r>
-      <w:proofErr w:type="spellEnd"/>
-      <w:r>
-        <w:rPr>
-          <w:rFonts w:cstheme="minorHAnsi"/>
-          <w:color w:val="auto"/>
-          <w:lang w:val="en-US"/>
-        </w:rPr>
-        <w:t xml:space="preserve"> and finally adding my name and </w:t>
-      </w:r>
-      <w:proofErr w:type="spellStart"/>
-      <w:r>
-        <w:rPr>
-          <w:rFonts w:cstheme="minorHAnsi"/>
-          <w:color w:val="auto"/>
-          <w:lang w:val="en-US"/>
-        </w:rPr>
-        <w:t>dni</w:t>
-      </w:r>
-      <w:proofErr w:type="spellEnd"/>
-      <w:r>
-        <w:rPr>
-          <w:rFonts w:cstheme="minorHAnsi"/>
-          <w:color w:val="auto"/>
-          <w:lang w:val="en-US"/>
-        </w:rPr>
-        <w:t xml:space="preserve"> in both files </w:t>
-      </w:r>
-      <w:r>
-        <w:rPr>
-          <w:rFonts w:cstheme="minorHAnsi"/>
-          <w:color w:val="auto"/>
-          <w:lang w:val="en-US"/>
-        </w:rPr>
-        <w:t>menu-</w:t>
-      </w:r>
-      <w:proofErr w:type="gramStart"/>
-      <w:r>
-        <w:rPr>
-          <w:rFonts w:cstheme="minorHAnsi"/>
-          <w:color w:val="auto"/>
-          <w:lang w:val="en-US"/>
-        </w:rPr>
-        <w:t>es.i</w:t>
-      </w:r>
-      <w:proofErr w:type="gramEnd"/>
-      <w:r>
-        <w:rPr>
-          <w:rFonts w:cstheme="minorHAnsi"/>
-          <w:color w:val="auto"/>
-          <w:lang w:val="en-US"/>
-        </w:rPr>
-        <w:t>18n</w:t>
-      </w:r>
-      <w:r>
-        <w:rPr>
-          <w:rFonts w:cstheme="minorHAnsi"/>
-          <w:color w:val="auto"/>
-          <w:lang w:val="en-US"/>
-        </w:rPr>
-        <w:t xml:space="preserve"> and </w:t>
-      </w:r>
-      <w:r>
-        <w:rPr>
-          <w:rFonts w:cstheme="minorHAnsi"/>
-          <w:color w:val="auto"/>
-          <w:lang w:val="en-US"/>
-        </w:rPr>
-        <w:t>menu-e</w:t>
-      </w:r>
-      <w:r>
-        <w:rPr>
-          <w:rFonts w:cstheme="minorHAnsi"/>
-          <w:color w:val="auto"/>
-          <w:lang w:val="en-US"/>
-        </w:rPr>
-        <w:t>n</w:t>
-      </w:r>
-      <w:r>
-        <w:rPr>
-          <w:rFonts w:cstheme="minorHAnsi"/>
-          <w:color w:val="auto"/>
-          <w:lang w:val="en-US"/>
-        </w:rPr>
-        <w:t>.i18n</w:t>
-      </w:r>
-      <w:r>
-        <w:rPr>
-          <w:rFonts w:cstheme="minorHAnsi"/>
-          <w:color w:val="auto"/>
-          <w:lang w:val="en-US"/>
-        </w:rPr>
-        <w:t>.</w:t>
-      </w:r>
     </w:p>
     <w:p>
       <w:pPr>
@@ -2636,12 +2264,38 @@
           <w:lang w:val="en-US"/>
         </w:rPr>
       </w:pPr>
+      <w:r>
+        <w:rPr>
+          <w:rFonts w:cstheme="minorHAnsi"/>
+          <w:color w:val="auto"/>
+          <w:lang w:val="en-US"/>
+        </w:rPr>
+        <w:t>Analysis of Requirement #</w:t>
+      </w:r>
+      <w:r>
+        <w:rPr>
+          <w:rFonts w:cstheme="minorHAnsi"/>
+          <w:color w:val="auto"/>
+          <w:lang w:val="en-US"/>
+        </w:rPr>
+        <w:t>2</w:t>
+      </w:r>
+      <w:r>
+        <w:rPr>
+          <w:rFonts w:cstheme="minorHAnsi"/>
+          <w:color w:val="auto"/>
+          <w:lang w:val="en-US"/>
+        </w:rPr>
+        <w:t>:</w:t>
+      </w:r>
     </w:p>
     <w:p>
       <w:pPr>
-        <w:pStyle w:val="Contenido"/>
+        <w:spacing w:after="200"/>
         <w:rPr>
           <w:rFonts w:cstheme="minorHAnsi"/>
+          <w:b w:val="0"/>
+          <w:bCs/>
           <w:color w:val="auto"/>
           <w:lang w:val="en-US"/>
         </w:rPr>
@@ -2649,124 +2303,762 @@
       <w:r>
         <w:rPr>
           <w:rFonts w:cstheme="minorHAnsi"/>
-          <w:color w:val="auto"/>
-          <w:lang w:val="en-US"/>
-        </w:rPr>
-        <w:t>The professor told us that the proper way to resolve the doubts was in the forum that I will use more often definitely.</w:t>
+          <w:b w:val="0"/>
+          <w:bCs/>
+          <w:color w:val="auto"/>
+          <w:lang w:val="en-US"/>
+        </w:rPr>
+        <w:t>Verbatim copy of the exercise:</w:t>
       </w:r>
     </w:p>
     <w:p>
       <w:pPr>
         <w:pStyle w:val="Contenido"/>
         <w:rPr>
-          <w:rFonts w:cstheme="minorHAnsi"/>
-          <w:color w:val="auto"/>
-          <w:lang w:val="en-US"/>
-        </w:rPr>
-      </w:pPr>
+          <w:color w:val="auto"/>
+          <w:lang w:val="en-US"/>
+        </w:rPr>
+      </w:pPr>
+      <w:r>
+        <w:rPr>
+          <w:noProof/>
+          <w:color w:val="auto"/>
+          <w:lang w:val="en-US"/>
+        </w:rPr>
+        <w:t>“</w:t>
+      </w:r>
+      <w:r>
+        <w:rPr>
+          <w:color w:val="auto"/>
+          <w:lang w:val="en-US"/>
+        </w:rPr>
+        <w:t>A course aggregates several lectures by the same lecturer.  The system must store the following data about them: a code (pattern “[A-Z]{1,3} [0-9]{3}”, not blank, unique), a title (not blank, shorter than 76 characters), an abstract (not blank, shorter than 101 characters), an indication on whether it can be considered a theory course or a hands-on course (depending on the lectures that it aggregates), a retail price (positive or nought), and an optional link with further information.  Purely theoretical courses must be rejected by the system.</w:t>
+      </w:r>
+      <w:r>
+        <w:rPr>
+          <w:color w:val="auto"/>
+          <w:lang w:val="en-US"/>
+        </w:rPr>
+        <w:t>”</w:t>
+      </w:r>
+      <w:r>
+        <w:rPr>
+          <w:color w:val="auto"/>
+          <w:lang w:val="en-US"/>
+        </w:rPr>
+        <w:t xml:space="preserve"> </w:t>
+      </w:r>
     </w:p>
     <w:p>
       <w:pPr>
         <w:pStyle w:val="Contenido"/>
         <w:rPr>
           <w:noProof/>
-          <w:lang w:val="en-US"/>
-        </w:rPr>
-      </w:pPr>
-      <w:r>
-        <w:rPr>
-          <w:rFonts w:cstheme="minorHAnsi"/>
-          <w:color w:val="auto"/>
-          <w:lang w:val="en-US"/>
-        </w:rPr>
-        <w:t xml:space="preserve">Note: The requirements about doing the Reports </w:t>
-      </w:r>
-      <w:proofErr w:type="gramStart"/>
-      <w:r>
-        <w:rPr>
-          <w:rFonts w:cstheme="minorHAnsi"/>
-          <w:color w:val="auto"/>
-          <w:lang w:val="en-US"/>
-        </w:rPr>
-        <w:t>was</w:t>
-      </w:r>
-      <w:proofErr w:type="gramEnd"/>
-      <w:r>
-        <w:rPr>
-          <w:rFonts w:cstheme="minorHAnsi"/>
-          <w:color w:val="auto"/>
-          <w:lang w:val="en-US"/>
-        </w:rPr>
-        <w:t xml:space="preserve"> easy and no needed to comment nothing about them, I just follow the lecturer docs to fill them.</w:t>
-      </w:r>
-      <w:r>
-        <w:rPr>
-          <w:noProof/>
-          <w:lang w:val="en-US"/>
-        </w:rPr>
-        <w:br w:type="page"/>
-      </w:r>
+          <w:color w:val="auto"/>
+          <w:lang w:val="en-US"/>
+        </w:rPr>
+      </w:pPr>
     </w:p>
     <w:p>
       <w:pPr>
-        <w:pStyle w:val="Ttulo1"/>
-        <w:rPr>
-          <w:noProof/>
-          <w:lang w:val="en-US"/>
-        </w:rPr>
-      </w:pPr>
-      <w:bookmarkStart w:id="5" w:name="_Toc127377900"/>
-      <w:r>
-        <w:rPr>
-          <w:noProof/>
-          <w:lang w:val="en-US"/>
-        </w:rPr>
-        <w:lastRenderedPageBreak/>
-        <w:t>Conclusions</w:t>
-      </w:r>
-      <w:bookmarkEnd w:id="5"/>
+        <w:spacing w:after="200"/>
+        <w:rPr>
+          <w:b w:val="0"/>
+          <w:bCs/>
+          <w:noProof/>
+          <w:color w:val="auto"/>
+          <w:lang w:val="en-US"/>
+        </w:rPr>
+      </w:pPr>
+      <w:r>
+        <w:rPr>
+          <w:b w:val="0"/>
+          <w:bCs/>
+          <w:noProof/>
+          <w:color w:val="auto"/>
+          <w:lang w:val="en-US"/>
+        </w:rPr>
+        <w:t xml:space="preserve">After reading this case, I decide after analise it that I will create in the </w:t>
+      </w:r>
+      <w:r>
+        <w:rPr>
+          <w:b w:val="0"/>
+          <w:bCs/>
+          <w:noProof/>
+          <w:color w:val="auto"/>
+          <w:lang w:val="en-US"/>
+        </w:rPr>
+        <w:t>Course</w:t>
+      </w:r>
+      <w:r>
+        <w:rPr>
+          <w:b w:val="0"/>
+          <w:bCs/>
+          <w:noProof/>
+          <w:color w:val="auto"/>
+          <w:lang w:val="en-US"/>
+        </w:rPr>
+        <w:t xml:space="preserve"> Entity with the atribute </w:t>
+      </w:r>
+      <w:r>
+        <w:rPr>
+          <w:b w:val="0"/>
+          <w:bCs/>
+          <w:noProof/>
+          <w:color w:val="auto"/>
+          <w:lang w:val="en-US"/>
+        </w:rPr>
+        <w:t>Course</w:t>
+      </w:r>
+      <w:r>
+        <w:rPr>
+          <w:b w:val="0"/>
+          <w:bCs/>
+          <w:noProof/>
+          <w:color w:val="auto"/>
+          <w:lang w:val="en-US"/>
+        </w:rPr>
+        <w:t>_Type which is an enumerate of two values: THEORETICAL and HANDS-ON</w:t>
+      </w:r>
+      <w:r>
+        <w:rPr>
+          <w:b w:val="0"/>
+          <w:bCs/>
+          <w:noProof/>
+          <w:color w:val="auto"/>
+          <w:lang w:val="en-US"/>
+        </w:rPr>
+        <w:t>.</w:t>
+      </w:r>
+      <w:r>
+        <w:rPr>
+          <w:b w:val="0"/>
+          <w:bCs/>
+          <w:noProof/>
+          <w:color w:val="auto"/>
+          <w:lang w:val="en-US"/>
+        </w:rPr>
+        <w:t xml:space="preserve"> Also I linked it with lecturer with a ManyToOne relation.</w:t>
+      </w:r>
     </w:p>
     <w:p>
       <w:pPr>
         <w:pStyle w:val="Contenido"/>
         <w:rPr>
           <w:noProof/>
-          <w:lang w:val="en-US"/>
-        </w:rPr>
-      </w:pPr>
-      <w:r>
-        <w:rPr>
-          <w:color w:val="auto"/>
-          <w:lang w:val="en-US"/>
-        </w:rPr>
-        <w:t>This first requirement is quite easy for the beginning, it was trying to get a first sight of how working in teams is, but I have failed interpreting some of requirements. We will check the forum to get the correct analysis for the futures deliverables.</w:t>
-      </w:r>
-      <w:r>
-        <w:rPr>
-          <w:noProof/>
-          <w:lang w:val="en-US"/>
-        </w:rPr>
-        <w:br w:type="page"/>
-      </w:r>
+          <w:color w:val="auto"/>
+          <w:lang w:val="en-US"/>
+        </w:rPr>
+      </w:pPr>
     </w:p>
     <w:p>
       <w:pPr>
+        <w:pStyle w:val="Contenido"/>
+        <w:rPr>
+          <w:noProof/>
+          <w:color w:val="auto"/>
+          <w:lang w:val="en-US"/>
+        </w:rPr>
+      </w:pPr>
+    </w:p>
+    <w:p>
+      <w:pPr>
+        <w:pStyle w:val="Contenido"/>
+        <w:rPr>
+          <w:noProof/>
+          <w:color w:val="auto"/>
+          <w:lang w:val="en-US"/>
+        </w:rPr>
+      </w:pPr>
+    </w:p>
+    <w:p>
+      <w:pPr>
+        <w:pStyle w:val="Contenido"/>
+        <w:rPr>
+          <w:noProof/>
+          <w:color w:val="auto"/>
+          <w:lang w:val="en-US"/>
+        </w:rPr>
+      </w:pPr>
+    </w:p>
+    <w:p>
+      <w:pPr>
+        <w:pStyle w:val="Contenido"/>
+        <w:rPr>
+          <w:noProof/>
+          <w:color w:val="auto"/>
+          <w:lang w:val="en-US"/>
+        </w:rPr>
+      </w:pPr>
+    </w:p>
+    <w:p>
+      <w:pPr>
+        <w:pStyle w:val="Contenido"/>
+        <w:rPr>
+          <w:noProof/>
+          <w:color w:val="auto"/>
+          <w:lang w:val="en-US"/>
+        </w:rPr>
+      </w:pPr>
+    </w:p>
+    <w:p>
+      <w:pPr>
+        <w:pStyle w:val="Contenido"/>
+        <w:rPr>
+          <w:noProof/>
+          <w:color w:val="auto"/>
+          <w:lang w:val="en-US"/>
+        </w:rPr>
+      </w:pPr>
+    </w:p>
+    <w:p>
+      <w:pPr>
+        <w:pStyle w:val="Contenido"/>
+        <w:rPr>
+          <w:noProof/>
+          <w:color w:val="auto"/>
+          <w:lang w:val="en-US"/>
+        </w:rPr>
+      </w:pPr>
+    </w:p>
+    <w:p>
+      <w:pPr>
+        <w:pStyle w:val="Contenido"/>
+        <w:rPr>
+          <w:noProof/>
+          <w:color w:val="auto"/>
+          <w:lang w:val="en-US"/>
+        </w:rPr>
+      </w:pPr>
+    </w:p>
+    <w:p>
+      <w:pPr>
+        <w:pStyle w:val="Contenido"/>
+        <w:rPr>
+          <w:noProof/>
+          <w:color w:val="auto"/>
+          <w:lang w:val="en-US"/>
+        </w:rPr>
+      </w:pPr>
+    </w:p>
+    <w:p>
+      <w:pPr>
+        <w:pStyle w:val="Contenido"/>
+        <w:rPr>
+          <w:rFonts w:cstheme="minorHAnsi"/>
+          <w:color w:val="auto"/>
+          <w:lang w:val="en-US"/>
+        </w:rPr>
+      </w:pPr>
+      <w:r>
+        <w:rPr>
+          <w:rFonts w:cstheme="minorHAnsi"/>
+          <w:color w:val="auto"/>
+          <w:lang w:val="en-US"/>
+        </w:rPr>
+        <w:lastRenderedPageBreak/>
+        <w:t>Analysis of Requirement #</w:t>
+      </w:r>
+      <w:r>
+        <w:rPr>
+          <w:rFonts w:cstheme="minorHAnsi"/>
+          <w:color w:val="auto"/>
+          <w:lang w:val="en-US"/>
+        </w:rPr>
+        <w:t>3</w:t>
+      </w:r>
+      <w:r>
+        <w:rPr>
+          <w:rFonts w:cstheme="minorHAnsi"/>
+          <w:color w:val="auto"/>
+          <w:lang w:val="en-US"/>
+        </w:rPr>
+        <w:t>:</w:t>
+      </w:r>
+    </w:p>
+    <w:p>
+      <w:pPr>
+        <w:spacing w:after="200"/>
+        <w:rPr>
+          <w:rFonts w:cstheme="minorHAnsi"/>
+          <w:b w:val="0"/>
+          <w:bCs/>
+          <w:color w:val="auto"/>
+          <w:lang w:val="en-US"/>
+        </w:rPr>
+      </w:pPr>
+      <w:r>
+        <w:rPr>
+          <w:rFonts w:cstheme="minorHAnsi"/>
+          <w:b w:val="0"/>
+          <w:bCs/>
+          <w:color w:val="auto"/>
+          <w:lang w:val="en-US"/>
+        </w:rPr>
+        <w:t>Verbatim copy of the exercise:</w:t>
+      </w:r>
+    </w:p>
+    <w:p>
+      <w:pPr>
+        <w:spacing w:after="200"/>
+        <w:rPr>
+          <w:b w:val="0"/>
+          <w:bCs/>
+          <w:color w:val="auto"/>
+          <w:lang w:val="en-US"/>
+        </w:rPr>
+      </w:pPr>
+      <w:r>
+        <w:rPr>
+          <w:rFonts w:cstheme="minorHAnsi"/>
+          <w:b w:val="0"/>
+          <w:bCs/>
+          <w:color w:val="auto"/>
+          <w:lang w:val="en-US"/>
+        </w:rPr>
+        <w:t>“</w:t>
+      </w:r>
+      <w:r>
+        <w:rPr>
+          <w:b w:val="0"/>
+          <w:bCs/>
+          <w:color w:val="auto"/>
+          <w:lang w:val="en-US"/>
+        </w:rPr>
+        <w:t>A lecture is a document that a lecturer uses to get some knowledge across.  The system must store the following data about them: a title (not blank, shorter than 76 characters), an abstract (not blank, shorter than 101 characters), an estimated learning time (in hours, positive, not nought), a body (not blank, shorter than 101 characters), an indication on whether it can be considered theoretical or hands-on, and an optional link with further information</w:t>
+      </w:r>
+      <w:r>
+        <w:rPr>
+          <w:b w:val="0"/>
+          <w:bCs/>
+          <w:color w:val="auto"/>
+          <w:lang w:val="en-US"/>
+        </w:rPr>
+        <w:t>.</w:t>
+      </w:r>
+      <w:r>
+        <w:rPr>
+          <w:b w:val="0"/>
+          <w:bCs/>
+          <w:color w:val="auto"/>
+          <w:lang w:val="en-US"/>
+        </w:rPr>
+        <w:t>”</w:t>
+      </w:r>
+    </w:p>
+    <w:p>
+      <w:pPr>
+        <w:spacing w:after="200"/>
+        <w:rPr>
+          <w:b w:val="0"/>
+          <w:bCs/>
+          <w:noProof/>
+          <w:color w:val="auto"/>
+          <w:lang w:val="en-US"/>
+        </w:rPr>
+      </w:pPr>
+      <w:r>
+        <w:rPr>
+          <w:b w:val="0"/>
+          <w:bCs/>
+          <w:noProof/>
+          <w:color w:val="auto"/>
+          <w:lang w:val="en-US"/>
+        </w:rPr>
+        <w:t>After reading this</w:t>
+      </w:r>
+      <w:r>
+        <w:rPr>
+          <w:b w:val="0"/>
+          <w:bCs/>
+          <w:noProof/>
+          <w:color w:val="auto"/>
+          <w:lang w:val="en-US"/>
+        </w:rPr>
+        <w:t xml:space="preserve"> case, I decide after analise it that I will create in the Lecture Entity with the atribute Lecture_Type </w:t>
+      </w:r>
+      <w:r>
+        <w:rPr>
+          <w:b w:val="0"/>
+          <w:bCs/>
+          <w:noProof/>
+          <w:color w:val="auto"/>
+          <w:lang w:val="en-US"/>
+        </w:rPr>
+        <w:t>which</w:t>
+      </w:r>
+      <w:r>
+        <w:rPr>
+          <w:b w:val="0"/>
+          <w:bCs/>
+          <w:noProof/>
+          <w:color w:val="auto"/>
+          <w:lang w:val="en-US"/>
+        </w:rPr>
+        <w:t xml:space="preserve"> is an enumerate of two values: THEORETICAL and HANDS-ON</w:t>
+      </w:r>
+      <w:r>
+        <w:rPr>
+          <w:b w:val="0"/>
+          <w:bCs/>
+          <w:noProof/>
+          <w:color w:val="auto"/>
+          <w:lang w:val="en-US"/>
+        </w:rPr>
+        <w:t>.</w:t>
+      </w:r>
+      <w:r>
+        <w:rPr>
+          <w:b w:val="0"/>
+          <w:bCs/>
+          <w:noProof/>
+          <w:color w:val="auto"/>
+          <w:lang w:val="en-US"/>
+        </w:rPr>
+        <w:t xml:space="preserve"> </w:t>
+      </w:r>
+      <w:r>
+        <w:rPr>
+          <w:b w:val="0"/>
+          <w:bCs/>
+          <w:noProof/>
+          <w:color w:val="auto"/>
+          <w:lang w:val="en-US"/>
+        </w:rPr>
+        <w:t xml:space="preserve">Also I linked it with </w:t>
+      </w:r>
+      <w:r>
+        <w:rPr>
+          <w:b w:val="0"/>
+          <w:bCs/>
+          <w:noProof/>
+          <w:color w:val="auto"/>
+          <w:lang w:val="en-US"/>
+        </w:rPr>
+        <w:t>course</w:t>
+      </w:r>
+      <w:r>
+        <w:rPr>
+          <w:b w:val="0"/>
+          <w:bCs/>
+          <w:noProof/>
+          <w:color w:val="auto"/>
+          <w:lang w:val="en-US"/>
+        </w:rPr>
+        <w:t xml:space="preserve"> with a ManyToOne relation.</w:t>
+      </w:r>
+    </w:p>
+    <w:p>
+      <w:pPr>
+        <w:spacing w:after="200"/>
+        <w:rPr>
+          <w:b w:val="0"/>
+          <w:bCs/>
+          <w:noProof/>
+          <w:color w:val="auto"/>
+          <w:lang w:val="en-US"/>
+        </w:rPr>
+      </w:pPr>
+    </w:p>
+    <w:p>
+      <w:pPr>
+        <w:pStyle w:val="Contenido"/>
+        <w:rPr>
+          <w:rFonts w:cstheme="minorHAnsi"/>
+          <w:color w:val="auto"/>
+          <w:lang w:val="en-US"/>
+        </w:rPr>
+      </w:pPr>
+      <w:r>
+        <w:rPr>
+          <w:rFonts w:cstheme="minorHAnsi"/>
+          <w:color w:val="auto"/>
+          <w:lang w:val="en-US"/>
+        </w:rPr>
+        <w:t>Analysis of Requirement #</w:t>
+      </w:r>
+      <w:r>
+        <w:rPr>
+          <w:rFonts w:cstheme="minorHAnsi"/>
+          <w:color w:val="auto"/>
+          <w:lang w:val="en-US"/>
+        </w:rPr>
+        <w:t>4</w:t>
+      </w:r>
+      <w:r>
+        <w:rPr>
+          <w:rFonts w:cstheme="minorHAnsi"/>
+          <w:color w:val="auto"/>
+          <w:lang w:val="en-US"/>
+        </w:rPr>
+        <w:t>:</w:t>
+      </w:r>
+    </w:p>
+    <w:p>
+      <w:pPr>
+        <w:spacing w:after="200"/>
+        <w:rPr>
+          <w:rFonts w:cstheme="minorHAnsi"/>
+          <w:b w:val="0"/>
+          <w:bCs/>
+          <w:color w:val="auto"/>
+          <w:lang w:val="en-US"/>
+        </w:rPr>
+      </w:pPr>
+      <w:r>
+        <w:rPr>
+          <w:rFonts w:cstheme="minorHAnsi"/>
+          <w:b w:val="0"/>
+          <w:bCs/>
+          <w:color w:val="auto"/>
+          <w:lang w:val="en-US"/>
+        </w:rPr>
+        <w:t>Verbatim copy of the exercise:</w:t>
+      </w:r>
+    </w:p>
+    <w:p>
+      <w:pPr>
+        <w:spacing w:after="200"/>
+        <w:rPr>
+          <w:b w:val="0"/>
+          <w:bCs/>
+          <w:color w:val="auto"/>
+          <w:lang w:val="en-US"/>
+        </w:rPr>
+      </w:pPr>
+      <w:r>
+        <w:rPr>
+          <w:b w:val="0"/>
+          <w:bCs/>
+          <w:color w:val="auto"/>
+          <w:lang w:val="en-US"/>
+        </w:rPr>
+        <w:t>“</w:t>
+      </w:r>
+      <w:r>
+        <w:rPr>
+          <w:b w:val="0"/>
+          <w:bCs/>
+          <w:color w:val="auto"/>
+          <w:lang w:val="en-US"/>
+        </w:rPr>
+        <w:t xml:space="preserve">The system must handle lecturer dashboards with the following data: total number of theory and hands-on lectures; </w:t>
+      </w:r>
+      <w:bookmarkStart w:id="5" w:name="_Hlk114231848"/>
+      <w:r>
+        <w:rPr>
+          <w:b w:val="0"/>
+          <w:bCs/>
+          <w:color w:val="auto"/>
+          <w:lang w:val="en-US"/>
+        </w:rPr>
+        <w:t xml:space="preserve">average, deviation, minimum, and maximum learning time of the lectures; </w:t>
+      </w:r>
+      <w:bookmarkEnd w:id="5"/>
+      <w:r>
+        <w:rPr>
+          <w:b w:val="0"/>
+          <w:bCs/>
+          <w:color w:val="auto"/>
+          <w:lang w:val="en-US"/>
+        </w:rPr>
+        <w:t>average, deviation, minimum, and maximum learning time of the courses</w:t>
+      </w:r>
+      <w:r>
+        <w:rPr>
+          <w:b w:val="0"/>
+          <w:bCs/>
+          <w:color w:val="auto"/>
+          <w:lang w:val="en-US"/>
+        </w:rPr>
+        <w:t>”</w:t>
+      </w:r>
+    </w:p>
+    <w:p>
+      <w:pPr>
+        <w:spacing w:after="200"/>
+        <w:rPr>
+          <w:b w:val="0"/>
+          <w:bCs/>
+          <w:noProof/>
+          <w:color w:val="auto"/>
+          <w:lang w:val="en-US"/>
+        </w:rPr>
+      </w:pPr>
+      <w:r>
+        <w:rPr>
+          <w:b w:val="0"/>
+          <w:bCs/>
+          <w:noProof/>
+          <w:color w:val="auto"/>
+          <w:lang w:val="en-US"/>
+        </w:rPr>
+        <w:t xml:space="preserve">After reading this case, I decide after analise it that I will create in the </w:t>
+      </w:r>
+      <w:r>
+        <w:rPr>
+          <w:b w:val="0"/>
+          <w:bCs/>
+          <w:noProof/>
+          <w:color w:val="auto"/>
+          <w:lang w:val="en-US"/>
+        </w:rPr>
+        <w:t xml:space="preserve">Dashboard Form with an auxiliary class call Stats , it collect all the </w:t>
+      </w:r>
+      <w:r>
+        <w:rPr>
+          <w:b w:val="0"/>
+          <w:bCs/>
+          <w:noProof/>
+          <w:color w:val="auto"/>
+          <w:lang w:val="en-US"/>
+        </w:rPr>
+        <w:t xml:space="preserve">statistic </w:t>
+      </w:r>
+      <w:r>
+        <w:rPr>
+          <w:b w:val="0"/>
+          <w:bCs/>
+          <w:noProof/>
+          <w:color w:val="auto"/>
+          <w:lang w:val="en-US"/>
+        </w:rPr>
+        <w:t>numerical variables.</w:t>
+      </w:r>
+    </w:p>
+    <w:p>
+      <w:pPr>
+        <w:spacing w:after="200"/>
+        <w:rPr>
+          <w:b w:val="0"/>
+          <w:bCs/>
+          <w:color w:val="auto"/>
+          <w:lang w:val="en-US"/>
+        </w:rPr>
+      </w:pPr>
+    </w:p>
+    <w:p>
+      <w:pPr>
+        <w:spacing w:after="200"/>
+        <w:rPr>
+          <w:b w:val="0"/>
+          <w:noProof/>
+          <w:lang w:val="en-US"/>
+        </w:rPr>
+      </w:pPr>
+    </w:p>
+    <w:p>
+      <w:pPr>
+        <w:spacing w:after="200"/>
+        <w:rPr>
+          <w:b w:val="0"/>
+          <w:noProof/>
+          <w:lang w:val="en-US"/>
+        </w:rPr>
+      </w:pPr>
+      <w:r>
+        <w:rPr>
+          <w:noProof/>
+          <w:lang w:val="en-US"/>
+        </w:rPr>
+        <w:br w:type="page"/>
+      </w:r>
+    </w:p>
+    <w:p>
+      <w:pPr>
+        <w:pStyle w:val="Contenido"/>
+        <w:rPr>
+          <w:noProof/>
+          <w:lang w:val="en-US"/>
+        </w:rPr>
+      </w:pPr>
+    </w:p>
+    <w:p>
+      <w:pPr>
         <w:pStyle w:val="Ttulo1"/>
         <w:rPr>
           <w:noProof/>
           <w:lang w:val="en-US"/>
         </w:rPr>
       </w:pPr>
-      <w:bookmarkStart w:id="6" w:name="_Toc127377901"/>
-      <w:r>
-        <w:rPr>
-          <w:noProof/>
-          <w:lang w:val="en-US"/>
-        </w:rPr>
-        <w:lastRenderedPageBreak/>
+      <w:bookmarkStart w:id="6" w:name="_Toc127377900"/>
+      <w:r>
+        <w:rPr>
+          <w:noProof/>
+          <w:lang w:val="en-US"/>
+        </w:rPr>
+        <w:t>Conclusions</w:t>
+      </w:r>
+      <w:bookmarkEnd w:id="6"/>
+    </w:p>
+    <w:p>
+      <w:pPr>
+        <w:pStyle w:val="Contenido"/>
+        <w:rPr>
+          <w:noProof/>
+          <w:lang w:val="en-US"/>
+        </w:rPr>
+      </w:pPr>
+      <w:r>
+        <w:rPr>
+          <w:color w:val="auto"/>
+          <w:lang w:val="en-US"/>
+        </w:rPr>
+        <w:t xml:space="preserve">The group </w:t>
+      </w:r>
+      <w:r>
+        <w:rPr>
+          <w:color w:val="auto"/>
+          <w:lang w:val="en-US"/>
+        </w:rPr>
+        <w:t xml:space="preserve">and I </w:t>
+      </w:r>
+      <w:r>
+        <w:rPr>
+          <w:color w:val="auto"/>
+          <w:lang w:val="en-US"/>
+        </w:rPr>
+        <w:t>followed the theory material</w:t>
+      </w:r>
+      <w:r>
+        <w:rPr>
+          <w:color w:val="auto"/>
+          <w:lang w:val="en-US"/>
+        </w:rPr>
+        <w:t xml:space="preserve"> and the teacher advice</w:t>
+      </w:r>
+      <w:r>
+        <w:rPr>
+          <w:color w:val="auto"/>
+          <w:lang w:val="en-US"/>
+        </w:rPr>
+        <w:t xml:space="preserve">, so we </w:t>
+      </w:r>
+      <w:r>
+        <w:rPr>
+          <w:color w:val="auto"/>
+          <w:lang w:val="en-US"/>
+        </w:rPr>
+        <w:t>did a better work in less time thanks to the learned knowledge in the first deliverable.</w:t>
+      </w:r>
+    </w:p>
+    <w:p>
+      <w:pPr>
+        <w:pStyle w:val="Ttulo1"/>
+        <w:rPr>
+          <w:noProof/>
+          <w:lang w:val="en-US"/>
+        </w:rPr>
+      </w:pPr>
+      <w:bookmarkStart w:id="7" w:name="_Toc127377901"/>
+      <w:r>
+        <w:rPr>
+          <w:noProof/>
+          <w:lang w:val="en-US"/>
+        </w:rPr>
         <w:t>Bibliography</w:t>
       </w:r>
-      <w:bookmarkEnd w:id="6"/>
+      <w:bookmarkEnd w:id="7"/>
     </w:p>
     <w:p>
       <w:pPr>
@@ -3600,6 +3892,129 @@
     </w:lvl>
   </w:abstractNum>
   <w:abstractNum w:abstractNumId="5" w15:restartNumberingAfterBreak="0">
+    <w:nsid w:val="5EA362DD"/>
+    <w:multiLevelType w:val="hybridMultilevel"/>
+    <w:tmpl w:val="7D3A7A7C"/>
+    <w:lvl w:ilvl="0" w:tplc="C2C8213C">
+      <w:start w:val="1"/>
+      <w:numFmt w:val="decimal"/>
+      <w:lvlText w:val="%1)"/>
+      <w:lvlJc w:val="left"/>
+      <w:pPr>
+        <w:ind w:left="360" w:hanging="360"/>
+      </w:pPr>
+      <w:rPr>
+        <w:rFonts w:hint="default"/>
+        <w:w w:val="100"/>
+        <w:sz w:val="22"/>
+        <w:szCs w:val="22"/>
+        <w:lang w:val="en-GB" w:eastAsia="en-US" w:bidi="ar-SA"/>
+      </w:rPr>
+    </w:lvl>
+    <w:lvl w:ilvl="1" w:tplc="265C0514">
+      <w:numFmt w:val="bullet"/>
+      <w:lvlText w:val="o"/>
+      <w:lvlJc w:val="left"/>
+      <w:pPr>
+        <w:ind w:left="1540" w:hanging="360"/>
+      </w:pPr>
+      <w:rPr>
+        <w:rFonts w:ascii="Courier New" w:eastAsia="Courier New" w:hAnsi="Courier New" w:cs="Courier New" w:hint="default"/>
+        <w:w w:val="100"/>
+        <w:sz w:val="22"/>
+        <w:szCs w:val="22"/>
+        <w:lang w:val="en-US" w:eastAsia="en-US" w:bidi="ar-SA"/>
+      </w:rPr>
+    </w:lvl>
+    <w:lvl w:ilvl="2" w:tplc="9BB04D7C">
+      <w:numFmt w:val="bullet"/>
+      <w:lvlText w:val=""/>
+      <w:lvlJc w:val="left"/>
+      <w:pPr>
+        <w:ind w:left="2261" w:hanging="360"/>
+      </w:pPr>
+      <w:rPr>
+        <w:rFonts w:ascii="Wingdings" w:eastAsia="Wingdings" w:hAnsi="Wingdings" w:cs="Wingdings" w:hint="default"/>
+        <w:w w:val="100"/>
+        <w:sz w:val="22"/>
+        <w:szCs w:val="22"/>
+        <w:lang w:val="en-US" w:eastAsia="en-US" w:bidi="ar-SA"/>
+      </w:rPr>
+    </w:lvl>
+    <w:lvl w:ilvl="3" w:tplc="DCF2C3E2">
+      <w:numFmt w:val="bullet"/>
+      <w:lvlText w:val="•"/>
+      <w:lvlJc w:val="left"/>
+      <w:pPr>
+        <w:ind w:left="3133" w:hanging="360"/>
+      </w:pPr>
+      <w:rPr>
+        <w:rFonts w:hint="default"/>
+        <w:lang w:val="en-US" w:eastAsia="en-US" w:bidi="ar-SA"/>
+      </w:rPr>
+    </w:lvl>
+    <w:lvl w:ilvl="4" w:tplc="29E24F12">
+      <w:numFmt w:val="bullet"/>
+      <w:lvlText w:val="•"/>
+      <w:lvlJc w:val="left"/>
+      <w:pPr>
+        <w:ind w:left="4006" w:hanging="360"/>
+      </w:pPr>
+      <w:rPr>
+        <w:rFonts w:hint="default"/>
+        <w:lang w:val="en-US" w:eastAsia="en-US" w:bidi="ar-SA"/>
+      </w:rPr>
+    </w:lvl>
+    <w:lvl w:ilvl="5" w:tplc="FD1E2E42">
+      <w:numFmt w:val="bullet"/>
+      <w:lvlText w:val="•"/>
+      <w:lvlJc w:val="left"/>
+      <w:pPr>
+        <w:ind w:left="4879" w:hanging="360"/>
+      </w:pPr>
+      <w:rPr>
+        <w:rFonts w:hint="default"/>
+        <w:lang w:val="en-US" w:eastAsia="en-US" w:bidi="ar-SA"/>
+      </w:rPr>
+    </w:lvl>
+    <w:lvl w:ilvl="6" w:tplc="26503E26">
+      <w:numFmt w:val="bullet"/>
+      <w:lvlText w:val="•"/>
+      <w:lvlJc w:val="left"/>
+      <w:pPr>
+        <w:ind w:left="5753" w:hanging="360"/>
+      </w:pPr>
+      <w:rPr>
+        <w:rFonts w:hint="default"/>
+        <w:lang w:val="en-US" w:eastAsia="en-US" w:bidi="ar-SA"/>
+      </w:rPr>
+    </w:lvl>
+    <w:lvl w:ilvl="7" w:tplc="CA500B48">
+      <w:numFmt w:val="bullet"/>
+      <w:lvlText w:val="•"/>
+      <w:lvlJc w:val="left"/>
+      <w:pPr>
+        <w:ind w:left="6626" w:hanging="360"/>
+      </w:pPr>
+      <w:rPr>
+        <w:rFonts w:hint="default"/>
+        <w:lang w:val="en-US" w:eastAsia="en-US" w:bidi="ar-SA"/>
+      </w:rPr>
+    </w:lvl>
+    <w:lvl w:ilvl="8" w:tplc="0978BE6A">
+      <w:numFmt w:val="bullet"/>
+      <w:lvlText w:val="•"/>
+      <w:lvlJc w:val="left"/>
+      <w:pPr>
+        <w:ind w:left="7499" w:hanging="360"/>
+      </w:pPr>
+      <w:rPr>
+        <w:rFonts w:hint="default"/>
+        <w:lang w:val="en-US" w:eastAsia="en-US" w:bidi="ar-SA"/>
+      </w:rPr>
+    </w:lvl>
+  </w:abstractNum>
+  <w:abstractNum w:abstractNumId="6" w15:restartNumberingAfterBreak="0">
     <w:nsid w:val="60934554"/>
     <w:multiLevelType w:val="hybridMultilevel"/>
     <w:tmpl w:val="B4F4A082"/>
@@ -3688,7 +4103,7 @@
       </w:pPr>
     </w:lvl>
   </w:abstractNum>
-  <w:abstractNum w:abstractNumId="6" w15:restartNumberingAfterBreak="0">
+  <w:abstractNum w:abstractNumId="7" w15:restartNumberingAfterBreak="0">
     <w:nsid w:val="61CA3BAE"/>
     <w:multiLevelType w:val="hybridMultilevel"/>
     <w:tmpl w:val="A14692F6"/>
@@ -3777,7 +4192,7 @@
       </w:pPr>
     </w:lvl>
   </w:abstractNum>
-  <w:abstractNum w:abstractNumId="7" w15:restartNumberingAfterBreak="0">
+  <w:abstractNum w:abstractNumId="8" w15:restartNumberingAfterBreak="0">
     <w:nsid w:val="74401D0E"/>
     <w:multiLevelType w:val="multilevel"/>
     <w:tmpl w:val="A8CE98B0"/>
@@ -3927,7 +4342,7 @@
     </w:lvl>
   </w:abstractNum>
   <w:num w:numId="1" w16cid:durableId="165874222">
-    <w:abstractNumId w:val="6"/>
+    <w:abstractNumId w:val="7"/>
   </w:num>
   <w:num w:numId="2" w16cid:durableId="2117754253">
     <w:abstractNumId w:val="1"/>
@@ -3936,7 +4351,7 @@
     <w:abstractNumId w:val="4"/>
   </w:num>
   <w:num w:numId="4" w16cid:durableId="804397209">
-    <w:abstractNumId w:val="5"/>
+    <w:abstractNumId w:val="6"/>
   </w:num>
   <w:num w:numId="5" w16cid:durableId="2107192935">
     <w:abstractNumId w:val="0"/>
@@ -3945,10 +4360,13 @@
     <w:abstractNumId w:val="2"/>
   </w:num>
   <w:num w:numId="7" w16cid:durableId="897713479">
-    <w:abstractNumId w:val="7"/>
+    <w:abstractNumId w:val="8"/>
   </w:num>
   <w:num w:numId="8" w16cid:durableId="323434880">
     <w:abstractNumId w:val="3"/>
+  </w:num>
+  <w:num w:numId="9" w16cid:durableId="1034967099">
+    <w:abstractNumId w:val="5"/>
   </w:num>
 </w:numbering>
 </file>
@@ -4877,6 +5295,20 @@
     <w:pitch w:val="variable"/>
     <w:sig w:usb0="E0002EFF" w:usb1="C000785B" w:usb2="00000009" w:usb3="00000000" w:csb0="000001FF" w:csb1="00000000"/>
   </w:font>
+  <w:font w:name="Courier New">
+    <w:panose1 w:val="02070309020205020404"/>
+    <w:charset w:val="00"/>
+    <w:family w:val="modern"/>
+    <w:pitch w:val="fixed"/>
+    <w:sig w:usb0="E0002EFF" w:usb1="C0007843" w:usb2="00000009" w:usb3="00000000" w:csb0="000001FF" w:csb1="00000000"/>
+  </w:font>
+  <w:font w:name="Wingdings">
+    <w:panose1 w:val="05000000000000000000"/>
+    <w:charset w:val="02"/>
+    <w:family w:val="auto"/>
+    <w:pitch w:val="variable"/>
+    <w:sig w:usb0="00000000" w:usb1="10000000" w:usb2="00000000" w:usb3="00000000" w:csb0="80000000" w:csb1="00000000"/>
+  </w:font>
   <w:font w:name="Calibri">
     <w:panose1 w:val="020F0502020204030204"/>
     <w:charset w:val="00"/>
@@ -4921,13 +5353,6 @@
     <w:pitch w:val="variable"/>
     <w:sig w:usb0="E4002EFF" w:usb1="C000E47F" w:usb2="00000009" w:usb3="00000000" w:csb0="000001FF" w:csb1="00000000"/>
   </w:font>
-  <w:font w:name="Cambria Math">
-    <w:panose1 w:val="02040503050406030204"/>
-    <w:charset w:val="00"/>
-    <w:family w:val="roman"/>
-    <w:pitch w:val="variable"/>
-    <w:sig w:usb0="E00006FF" w:usb1="420024FF" w:usb2="02000000" w:usb3="00000000" w:csb0="0000019F" w:csb1="00000000"/>
-  </w:font>
   <w:font w:name="Yu Mincho">
     <w:altName w:val="游明朝"/>
     <w:charset w:val="80"/>
@@ -4970,14 +5395,12 @@
   </w:compat>
   <w:rsids>
     <w:rsidRoot w:val="00AC50DE"/>
-    <w:rsid w:val="004E47D4"/>
-    <w:rsid w:val="0087692F"/>
-    <w:rsid w:val="009717B1"/>
-    <w:rsid w:val="00A147A5"/>
+    <w:rsid w:val="00024BE3"/>
+    <w:rsid w:val="001B4885"/>
+    <w:rsid w:val="00240A97"/>
     <w:rsid w:val="00AC50DE"/>
-    <w:rsid w:val="00C72A70"/>
-    <w:rsid w:val="00D71E89"/>
-    <w:rsid w:val="00EF1F5A"/>
+    <w:rsid w:val="00AE17A7"/>
+    <w:rsid w:val="00EC3046"/>
   </w:rsids>
   <m:mathPr>
     <m:mathFont m:val="Cambria Math"/>

</xml_diff>